<commit_message>
Updated Noah's part of the documents
</commit_message>
<xml_diff>
--- a/Task Report - Week 6.docx
+++ b/Task Report - Week 6.docx
@@ -1271,13 +1271,7 @@
               <w:rPr>
                 <w:sz w:val="18"/>
               </w:rPr>
-              <w:t>Create basic website templat</w:t>
-            </w:r>
-            <w:r>
-              <w:rPr>
-                <w:sz w:val="18"/>
-              </w:rPr>
-              <w:t>e.</w:t>
+              <w:t>Create basic website template.</w:t>
             </w:r>
           </w:p>
         </w:tc>
@@ -1333,13 +1327,7 @@
               <w:rPr>
                 <w:sz w:val="18"/>
               </w:rPr>
-              <w:t>Upload</w:t>
-            </w:r>
-            <w:r>
-              <w:rPr>
-                <w:sz w:val="18"/>
-              </w:rPr>
-              <w:t xml:space="preserve"> Initial Team Website</w:t>
+              <w:t>Upload Initial Team Website</w:t>
             </w:r>
           </w:p>
         </w:tc>
@@ -1839,19 +1827,7 @@
               <w:rPr>
                 <w:sz w:val="18"/>
               </w:rPr>
-              <w:t xml:space="preserve">Team Inventory – </w:t>
-            </w:r>
-            <w:r>
-              <w:rPr>
-                <w:sz w:val="18"/>
-              </w:rPr>
-              <w:t>Sam’s</w:t>
-            </w:r>
-            <w:r>
-              <w:rPr>
-                <w:sz w:val="18"/>
-              </w:rPr>
-              <w:t xml:space="preserve"> Page</w:t>
+              <w:t>Team Inventory – Sam’s Page</w:t>
             </w:r>
           </w:p>
         </w:tc>
@@ -2045,13 +2021,7 @@
               <w:rPr>
                 <w:sz w:val="18"/>
               </w:rPr>
-              <w:t>Profe</w:t>
-            </w:r>
-            <w:r>
-              <w:rPr>
-                <w:sz w:val="18"/>
-              </w:rPr>
-              <w:t>ssional resume-style document outlingin skills, interests, etc.</w:t>
+              <w:t>Professional resume-style document outlingin skills, interests, etc.</w:t>
             </w:r>
           </w:p>
         </w:tc>
@@ -2107,13 +2077,7 @@
               <w:rPr>
                 <w:sz w:val="18"/>
               </w:rPr>
-              <w:t xml:space="preserve">Team </w:t>
-            </w:r>
-            <w:r>
-              <w:rPr>
-                <w:sz w:val="18"/>
-              </w:rPr>
-              <w:t>Standards – Cover Page/Overview</w:t>
+              <w:t>Team Standards – Cover Page/Overview</w:t>
             </w:r>
           </w:p>
         </w:tc>
@@ -2369,13 +2333,7 @@
               <w:rPr>
                 <w:sz w:val="18"/>
               </w:rPr>
-              <w:t xml:space="preserve">Team Standards – </w:t>
-            </w:r>
-            <w:r>
-              <w:rPr>
-                <w:sz w:val="18"/>
-              </w:rPr>
-              <w:t>Roles</w:t>
+              <w:t>Team Standards – Roles</w:t>
             </w:r>
           </w:p>
         </w:tc>
@@ -2499,25 +2457,7 @@
               <w:rPr>
                 <w:sz w:val="18"/>
               </w:rPr>
-              <w:t xml:space="preserve"> (</w:t>
-            </w:r>
-            <w:r>
-              <w:rPr>
-                <w:sz w:val="18"/>
-              </w:rPr>
-              <w:t>5</w:t>
-            </w:r>
-            <w:r>
-              <w:rPr>
-                <w:sz w:val="18"/>
-              </w:rPr>
-              <w:t>0%)</w:t>
-            </w:r>
-            <w:r>
-              <w:rPr>
-                <w:sz w:val="18"/>
-              </w:rPr>
-              <w:t>, Alexander (12%), Noah (12%), Shlok (12%), Bronwyn (12%)</w:t>
+              <w:t xml:space="preserve"> (50%), Alexander (12%), Noah (12%), Shlok (12%), Bronwyn (12%)</w:t>
             </w:r>
           </w:p>
         </w:tc>
@@ -2637,13 +2577,7 @@
               <w:rPr>
                 <w:sz w:val="18"/>
               </w:rPr>
-              <w:t xml:space="preserve">Team Standards – </w:t>
-            </w:r>
-            <w:r>
-              <w:rPr>
-                <w:sz w:val="18"/>
-              </w:rPr>
-              <w:t>Team Meeting Expectations</w:t>
+              <w:t>Team Standards – Team Meeting Expectations</w:t>
             </w:r>
           </w:p>
         </w:tc>
@@ -3156,41 +3090,262 @@
         </w:rPr>
       </w:pPr>
     </w:p>
-    <w:p>
-      <w:pPr>
-        <w:rPr>
-          <w:color w:val="FF0000"/>
-        </w:rPr>
-      </w:pPr>
-    </w:p>
-    <w:p>
-      <w:pPr>
-        <w:rPr>
-          <w:color w:val="FF0000"/>
-        </w:rPr>
-      </w:pPr>
-    </w:p>
-    <w:p>
-      <w:pPr>
-        <w:rPr>
-          <w:color w:val="FF0000"/>
-        </w:rPr>
-      </w:pPr>
-    </w:p>
-    <w:p>
-      <w:pPr>
-        <w:rPr>
-          <w:color w:val="FF0000"/>
-        </w:rPr>
-      </w:pPr>
-    </w:p>
-    <w:p>
-      <w:pPr>
-        <w:rPr>
-          <w:color w:val="FF0000"/>
-        </w:rPr>
-      </w:pPr>
-    </w:p>
+    <w:tbl>
+      <w:tblPr>
+        <w:tblW w:w="0" w:type="auto"/>
+        <w:tblBorders>
+          <w:top w:val="single" w:sz="4" w:space="0" w:color="auto"/>
+          <w:left w:val="single" w:sz="4" w:space="0" w:color="auto"/>
+          <w:bottom w:val="single" w:sz="4" w:space="0" w:color="auto"/>
+          <w:right w:val="single" w:sz="4" w:space="0" w:color="auto"/>
+          <w:insideH w:val="single" w:sz="4" w:space="0" w:color="auto"/>
+          <w:insideV w:val="single" w:sz="4" w:space="0" w:color="auto"/>
+        </w:tblBorders>
+        <w:tblLook w:val="0000" w:firstRow="0" w:lastRow="0" w:firstColumn="0" w:lastColumn="0" w:noHBand="0" w:noVBand="0"/>
+      </w:tblPr>
+      <w:tblGrid>
+        <w:gridCol w:w="3521"/>
+        <w:gridCol w:w="1537"/>
+        <w:gridCol w:w="1260"/>
+        <w:gridCol w:w="2430"/>
+      </w:tblGrid>
+      <w:tr>
+        <w:tc>
+          <w:tcPr>
+            <w:tcW w:w="3521" w:type="dxa"/>
+          </w:tcPr>
+          <w:p>
+            <w:pPr>
+              <w:rPr>
+                <w:sz w:val="18"/>
+              </w:rPr>
+            </w:pPr>
+            <w:r>
+              <w:rPr>
+                <w:b/>
+                <w:bCs/>
+                <w:sz w:val="18"/>
+              </w:rPr>
+              <w:t xml:space="preserve">Task Title: </w:t>
+            </w:r>
+            <w:r>
+              <w:rPr>
+                <w:sz w:val="18"/>
+              </w:rPr>
+              <w:t>Reasearch Website Language</w:t>
+            </w:r>
+            <w:r>
+              <w:rPr>
+                <w:sz w:val="18"/>
+              </w:rPr>
+              <w:t>s</w:t>
+            </w:r>
+          </w:p>
+        </w:tc>
+        <w:tc>
+          <w:tcPr>
+            <w:tcW w:w="1537" w:type="dxa"/>
+          </w:tcPr>
+          <w:p>
+            <w:pPr>
+              <w:rPr>
+                <w:sz w:val="18"/>
+              </w:rPr>
+            </w:pPr>
+            <w:r>
+              <w:rPr>
+                <w:b/>
+                <w:bCs/>
+                <w:sz w:val="18"/>
+              </w:rPr>
+              <w:t>Task Initiation:</w:t>
+            </w:r>
+            <w:r>
+              <w:rPr>
+                <w:sz w:val="18"/>
+              </w:rPr>
+              <w:t xml:space="preserve"> September 26, 2022</w:t>
+            </w:r>
+          </w:p>
+        </w:tc>
+        <w:tc>
+          <w:tcPr>
+            <w:tcW w:w="1260" w:type="dxa"/>
+          </w:tcPr>
+          <w:p>
+            <w:pPr>
+              <w:rPr>
+                <w:sz w:val="18"/>
+              </w:rPr>
+            </w:pPr>
+            <w:r>
+              <w:rPr>
+                <w:b/>
+                <w:bCs/>
+                <w:sz w:val="18"/>
+              </w:rPr>
+              <w:t>Orig. Due Date:</w:t>
+            </w:r>
+            <w:r>
+              <w:rPr>
+                <w:b/>
+                <w:bCs/>
+                <w:sz w:val="18"/>
+              </w:rPr>
+              <w:t xml:space="preserve"> </w:t>
+            </w:r>
+            <w:r>
+              <w:rPr>
+                <w:sz w:val="18"/>
+              </w:rPr>
+              <w:t xml:space="preserve">October 3, </w:t>
+            </w:r>
+            <w:r>
+              <w:rPr>
+                <w:sz w:val="18"/>
+              </w:rPr>
+              <w:t xml:space="preserve"> 2022</w:t>
+            </w:r>
+          </w:p>
+        </w:tc>
+        <w:tc>
+          <w:tcPr>
+            <w:tcW w:w="2430" w:type="dxa"/>
+          </w:tcPr>
+          <w:p>
+            <w:pPr>
+              <w:rPr>
+                <w:color w:val="000000" w:themeColor="text1"/>
+                <w:sz w:val="18"/>
+              </w:rPr>
+            </w:pPr>
+            <w:r>
+              <w:rPr>
+                <w:b/>
+                <w:bCs/>
+                <w:sz w:val="18"/>
+              </w:rPr>
+              <w:t>Status:</w:t>
+            </w:r>
+            <w:r>
+              <w:rPr>
+                <w:sz w:val="18"/>
+              </w:rPr>
+              <w:t xml:space="preserve"> </w:t>
+            </w:r>
+            <w:r>
+              <w:rPr>
+                <w:color w:val="000000" w:themeColor="text1"/>
+                <w:sz w:val="18"/>
+              </w:rPr>
+              <w:t>In Progress</w:t>
+            </w:r>
+          </w:p>
+        </w:tc>
+      </w:tr>
+      <w:tr>
+        <w:trPr>
+          <w:cantSplit/>
+        </w:trPr>
+        <w:tc>
+          <w:tcPr>
+            <w:tcW w:w="8748" w:type="dxa"/>
+            <w:gridSpan w:val="4"/>
+          </w:tcPr>
+          <w:p>
+            <w:pPr>
+              <w:rPr>
+                <w:sz w:val="18"/>
+              </w:rPr>
+            </w:pPr>
+            <w:r>
+              <w:rPr>
+                <w:b/>
+                <w:bCs/>
+                <w:sz w:val="18"/>
+              </w:rPr>
+              <w:t xml:space="preserve">Who (%): </w:t>
+            </w:r>
+            <w:r>
+              <w:rPr>
+                <w:sz w:val="18"/>
+              </w:rPr>
+              <w:t>Noah</w:t>
+            </w:r>
+            <w:r>
+              <w:rPr>
+                <w:sz w:val="18"/>
+              </w:rPr>
+              <w:t xml:space="preserve"> (100%)</w:t>
+            </w:r>
+          </w:p>
+        </w:tc>
+      </w:tr>
+      <w:tr>
+        <w:trPr>
+          <w:cantSplit/>
+        </w:trPr>
+        <w:tc>
+          <w:tcPr>
+            <w:tcW w:w="8748" w:type="dxa"/>
+            <w:gridSpan w:val="4"/>
+          </w:tcPr>
+          <w:p>
+            <w:pPr>
+              <w:rPr>
+                <w:sz w:val="18"/>
+              </w:rPr>
+            </w:pPr>
+            <w:r>
+              <w:rPr>
+                <w:b/>
+                <w:bCs/>
+                <w:sz w:val="18"/>
+              </w:rPr>
+              <w:t xml:space="preserve">Description:  </w:t>
+            </w:r>
+            <w:r>
+              <w:rPr>
+                <w:sz w:val="18"/>
+              </w:rPr>
+              <w:t>Looked into HTML, CSS and Javascript materials to eventually add to the team website.</w:t>
+            </w:r>
+          </w:p>
+        </w:tc>
+      </w:tr>
+      <w:tr>
+        <w:trPr>
+          <w:cantSplit/>
+        </w:trPr>
+        <w:tc>
+          <w:tcPr>
+            <w:tcW w:w="8748" w:type="dxa"/>
+            <w:gridSpan w:val="4"/>
+          </w:tcPr>
+          <w:p>
+            <w:pPr>
+              <w:rPr>
+                <w:sz w:val="18"/>
+              </w:rPr>
+            </w:pPr>
+            <w:r>
+              <w:rPr>
+                <w:b/>
+                <w:bCs/>
+                <w:sz w:val="18"/>
+              </w:rPr>
+              <w:t xml:space="preserve">Expected Outcome:  </w:t>
+            </w:r>
+            <w:r>
+              <w:rPr>
+                <w:sz w:val="18"/>
+              </w:rPr>
+              <w:t>Implement these materials to add to the team website, improving user interface and functionality.</w:t>
+            </w:r>
+          </w:p>
+        </w:tc>
+      </w:tr>
+    </w:tbl>
     <w:p>
       <w:pPr>
         <w:rPr>
@@ -3500,13 +3655,7 @@
               <w:rPr>
                 <w:sz w:val="18"/>
               </w:rPr>
-              <w:t>Team Standards – T</w:t>
-            </w:r>
-            <w:r>
-              <w:rPr>
-                <w:sz w:val="18"/>
-              </w:rPr>
-              <w:t>eam Self Review</w:t>
+              <w:t>Team Standards – Team Self Review</w:t>
             </w:r>
           </w:p>
         </w:tc>
@@ -3776,13 +3925,7 @@
               <w:rPr>
                 <w:sz w:val="18"/>
               </w:rPr>
-              <w:t xml:space="preserve"> </w:t>
-            </w:r>
-            <w:r>
-              <w:rPr>
-                <w:sz w:val="18"/>
-              </w:rPr>
-              <w:t>October 3, 2022</w:t>
+              <w:t xml:space="preserve"> October 3, 2022</w:t>
             </w:r>
           </w:p>
         </w:tc>
@@ -3808,19 +3951,7 @@
               <w:rPr>
                 <w:sz w:val="18"/>
               </w:rPr>
-              <w:t xml:space="preserve">October </w:t>
-            </w:r>
-            <w:r>
-              <w:rPr>
-                <w:sz w:val="18"/>
-              </w:rPr>
-              <w:t>10</w:t>
-            </w:r>
-            <w:r>
-              <w:rPr>
-                <w:sz w:val="18"/>
-              </w:rPr>
-              <w:t>, 2022</w:t>
+              <w:t>October 10, 2022</w:t>
             </w:r>
           </w:p>
         </w:tc>
@@ -4150,25 +4281,7 @@
               <w:rPr>
                 <w:sz w:val="18"/>
               </w:rPr>
-              <w:t xml:space="preserve">Technical Feasibility </w:t>
-            </w:r>
-            <w:r>
-              <w:rPr>
-                <w:sz w:val="18"/>
-              </w:rPr>
-              <w:t>–</w:t>
-            </w:r>
-            <w:r>
-              <w:rPr>
-                <w:sz w:val="18"/>
-              </w:rPr>
-              <w:t xml:space="preserve"> </w:t>
-            </w:r>
-            <w:r>
-              <w:rPr>
-                <w:sz w:val="18"/>
-              </w:rPr>
-              <w:t>Programming Languages/Frameworks</w:t>
+              <w:t>Technical Feasibility – Programming Languages/Frameworks</w:t>
             </w:r>
           </w:p>
         </w:tc>
@@ -4301,25 +4414,7 @@
               <w:rPr>
                 <w:sz w:val="18"/>
               </w:rPr>
-              <w:t xml:space="preserve">Technical Feasibility </w:t>
-            </w:r>
-            <w:r>
-              <w:rPr>
-                <w:sz w:val="18"/>
-              </w:rPr>
-              <w:t>–</w:t>
-            </w:r>
-            <w:r>
-              <w:rPr>
-                <w:sz w:val="18"/>
-              </w:rPr>
-              <w:t xml:space="preserve"> </w:t>
-            </w:r>
-            <w:r>
-              <w:rPr>
-                <w:sz w:val="18"/>
-              </w:rPr>
-              <w:t>Database Technologies</w:t>
+              <w:t>Technical Feasibility – Database Technologies</w:t>
             </w:r>
           </w:p>
         </w:tc>
@@ -4452,25 +4547,7 @@
               <w:rPr>
                 <w:sz w:val="18"/>
               </w:rPr>
-              <w:t xml:space="preserve">Technical Feasibility </w:t>
-            </w:r>
-            <w:r>
-              <w:rPr>
-                <w:sz w:val="18"/>
-              </w:rPr>
-              <w:t>–</w:t>
-            </w:r>
-            <w:r>
-              <w:rPr>
-                <w:sz w:val="18"/>
-              </w:rPr>
-              <w:t xml:space="preserve"> </w:t>
-            </w:r>
-            <w:r>
-              <w:rPr>
-                <w:sz w:val="18"/>
-              </w:rPr>
-              <w:t>Front End</w:t>
+              <w:t>Technical Feasibility – Front End</w:t>
             </w:r>
           </w:p>
         </w:tc>
@@ -4604,13 +4681,7 @@
               <w:rPr>
                 <w:sz w:val="18"/>
               </w:rPr>
-              <w:t xml:space="preserve">Technical Feasibility - </w:t>
-            </w:r>
-            <w:r>
-              <w:rPr>
-                <w:sz w:val="18"/>
-              </w:rPr>
-              <w:t>APIs</w:t>
+              <w:t>Technical Feasibility - APIs</w:t>
             </w:r>
           </w:p>
         </w:tc>
@@ -4743,25 +4814,7 @@
               <w:rPr>
                 <w:sz w:val="18"/>
               </w:rPr>
-              <w:t xml:space="preserve">Technical Feasibility </w:t>
-            </w:r>
-            <w:r>
-              <w:rPr>
-                <w:sz w:val="18"/>
-              </w:rPr>
-              <w:t>–</w:t>
-            </w:r>
-            <w:r>
-              <w:rPr>
-                <w:sz w:val="18"/>
-              </w:rPr>
-              <w:t xml:space="preserve"> </w:t>
-            </w:r>
-            <w:r>
-              <w:rPr>
-                <w:sz w:val="18"/>
-              </w:rPr>
-              <w:t>Technical Challenges</w:t>
+              <w:t>Technical Feasibility – Technical Challenges</w:t>
             </w:r>
           </w:p>
         </w:tc>
@@ -6672,6 +6725,7 @@
   <w:style w:type="paragraph" w:default="1" w:styleId="Normal">
     <w:name w:val="Normal"/>
     <w:qFormat/>
+    <w:rsid w:val="000C1586"/>
     <w:rPr>
       <w:noProof/>
       <w:sz w:val="24"/>

</xml_diff>

<commit_message>
Updated Task Report Week 6
</commit_message>
<xml_diff>
--- a/Task Report - Week 6.docx
+++ b/Task Report - Week 6.docx
@@ -2838,6 +2838,306 @@
         </w:rPr>
       </w:pPr>
     </w:p>
+    <w:p>
+      <w:pPr>
+        <w:rPr>
+          <w:color w:val="FF0000"/>
+        </w:rPr>
+      </w:pPr>
+    </w:p>
+    <w:tbl>
+      <w:tblPr>
+        <w:tblW w:w="0" w:type="auto"/>
+        <w:tblBorders>
+          <w:top w:val="single" w:sz="4" w:space="0" w:color="auto"/>
+          <w:left w:val="single" w:sz="4" w:space="0" w:color="auto"/>
+          <w:bottom w:val="single" w:sz="4" w:space="0" w:color="auto"/>
+          <w:right w:val="single" w:sz="4" w:space="0" w:color="auto"/>
+          <w:insideH w:val="single" w:sz="4" w:space="0" w:color="auto"/>
+          <w:insideV w:val="single" w:sz="4" w:space="0" w:color="auto"/>
+        </w:tblBorders>
+        <w:tblLook w:val="0000" w:firstRow="0" w:lastRow="0" w:firstColumn="0" w:lastColumn="0" w:noHBand="0" w:noVBand="0"/>
+      </w:tblPr>
+      <w:tblGrid>
+        <w:gridCol w:w="3521"/>
+        <w:gridCol w:w="1537"/>
+        <w:gridCol w:w="1260"/>
+        <w:gridCol w:w="2430"/>
+      </w:tblGrid>
+      <w:tr>
+        <w:tc>
+          <w:tcPr>
+            <w:tcW w:w="3521" w:type="dxa"/>
+          </w:tcPr>
+          <w:p>
+            <w:pPr>
+              <w:rPr>
+                <w:sz w:val="18"/>
+              </w:rPr>
+            </w:pPr>
+            <w:r>
+              <w:rPr>
+                <w:b/>
+                <w:bCs/>
+                <w:sz w:val="18"/>
+              </w:rPr>
+              <w:t>Task Title:</w:t>
+            </w:r>
+            <w:r>
+              <w:rPr>
+                <w:b/>
+                <w:bCs/>
+                <w:sz w:val="18"/>
+              </w:rPr>
+              <w:t xml:space="preserve"> </w:t>
+            </w:r>
+            <w:r>
+              <w:rPr>
+                <w:sz w:val="18"/>
+              </w:rPr>
+              <w:t>Update</w:t>
+            </w:r>
+            <w:r>
+              <w:rPr>
+                <w:b/>
+                <w:bCs/>
+                <w:sz w:val="18"/>
+              </w:rPr>
+              <w:t xml:space="preserve"> </w:t>
+            </w:r>
+            <w:r>
+              <w:rPr>
+                <w:sz w:val="18"/>
+              </w:rPr>
+              <w:t>Team Standards</w:t>
+            </w:r>
+          </w:p>
+        </w:tc>
+        <w:tc>
+          <w:tcPr>
+            <w:tcW w:w="1537" w:type="dxa"/>
+          </w:tcPr>
+          <w:p>
+            <w:pPr>
+              <w:rPr>
+                <w:sz w:val="18"/>
+              </w:rPr>
+            </w:pPr>
+            <w:r>
+              <w:rPr>
+                <w:b/>
+                <w:bCs/>
+                <w:sz w:val="18"/>
+              </w:rPr>
+              <w:t>Task Initiation:</w:t>
+            </w:r>
+            <w:r>
+              <w:rPr>
+                <w:sz w:val="18"/>
+              </w:rPr>
+              <w:t xml:space="preserve"> September 2</w:t>
+            </w:r>
+            <w:r>
+              <w:rPr>
+                <w:sz w:val="18"/>
+              </w:rPr>
+              <w:t>9</w:t>
+            </w:r>
+            <w:r>
+              <w:rPr>
+                <w:sz w:val="18"/>
+              </w:rPr>
+              <w:t>, 2022</w:t>
+            </w:r>
+          </w:p>
+        </w:tc>
+        <w:tc>
+          <w:tcPr>
+            <w:tcW w:w="1260" w:type="dxa"/>
+          </w:tcPr>
+          <w:p>
+            <w:pPr>
+              <w:rPr>
+                <w:sz w:val="18"/>
+              </w:rPr>
+            </w:pPr>
+            <w:r>
+              <w:rPr>
+                <w:b/>
+                <w:bCs/>
+                <w:sz w:val="18"/>
+              </w:rPr>
+              <w:t xml:space="preserve">Orig. Due Date: </w:t>
+            </w:r>
+            <w:r>
+              <w:rPr>
+                <w:sz w:val="18"/>
+              </w:rPr>
+              <w:t xml:space="preserve">October 3, </w:t>
+            </w:r>
+            <w:r>
+              <w:rPr>
+                <w:sz w:val="18"/>
+              </w:rPr>
+              <w:t xml:space="preserve"> 2022</w:t>
+            </w:r>
+          </w:p>
+        </w:tc>
+        <w:tc>
+          <w:tcPr>
+            <w:tcW w:w="2430" w:type="dxa"/>
+          </w:tcPr>
+          <w:p>
+            <w:pPr>
+              <w:rPr>
+                <w:color w:val="000000" w:themeColor="text1"/>
+                <w:sz w:val="18"/>
+              </w:rPr>
+            </w:pPr>
+            <w:r>
+              <w:rPr>
+                <w:b/>
+                <w:bCs/>
+                <w:sz w:val="18"/>
+              </w:rPr>
+              <w:t>Status</w:t>
+            </w:r>
+            <w:r>
+              <w:rPr>
+                <w:b/>
+                <w:bCs/>
+                <w:sz w:val="18"/>
+              </w:rPr>
+              <w:t xml:space="preserve">: </w:t>
+            </w:r>
+            <w:r>
+              <w:rPr>
+                <w:sz w:val="18"/>
+              </w:rPr>
+              <w:t>Completed</w:t>
+            </w:r>
+          </w:p>
+        </w:tc>
+      </w:tr>
+      <w:tr>
+        <w:trPr>
+          <w:cantSplit/>
+        </w:trPr>
+        <w:tc>
+          <w:tcPr>
+            <w:tcW w:w="8748" w:type="dxa"/>
+            <w:gridSpan w:val="4"/>
+          </w:tcPr>
+          <w:p>
+            <w:pPr>
+              <w:rPr>
+                <w:sz w:val="18"/>
+              </w:rPr>
+            </w:pPr>
+            <w:r>
+              <w:rPr>
+                <w:b/>
+                <w:bCs/>
+                <w:sz w:val="18"/>
+              </w:rPr>
+              <w:t xml:space="preserve">Who (%): </w:t>
+            </w:r>
+            <w:r>
+              <w:rPr>
+                <w:sz w:val="18"/>
+              </w:rPr>
+              <w:t>Shlok</w:t>
+            </w:r>
+            <w:r>
+              <w:rPr>
+                <w:sz w:val="18"/>
+              </w:rPr>
+              <w:t xml:space="preserve"> (100%)</w:t>
+            </w:r>
+          </w:p>
+        </w:tc>
+      </w:tr>
+      <w:tr>
+        <w:trPr>
+          <w:cantSplit/>
+        </w:trPr>
+        <w:tc>
+          <w:tcPr>
+            <w:tcW w:w="8748" w:type="dxa"/>
+            <w:gridSpan w:val="4"/>
+          </w:tcPr>
+          <w:p>
+            <w:r>
+              <w:rPr>
+                <w:b/>
+                <w:bCs/>
+                <w:sz w:val="18"/>
+              </w:rPr>
+              <w:t xml:space="preserve">Description:  </w:t>
+            </w:r>
+            <w:r>
+              <w:rPr>
+                <w:sz w:val="18"/>
+              </w:rPr>
+              <w:t>Rephrase and review the Tea</w:t>
+            </w:r>
+            <w:r>
+              <w:rPr>
+                <w:sz w:val="18"/>
+              </w:rPr>
+              <w:t>m Standards</w:t>
+            </w:r>
+          </w:p>
+        </w:tc>
+      </w:tr>
+      <w:tr>
+        <w:trPr>
+          <w:cantSplit/>
+        </w:trPr>
+        <w:tc>
+          <w:tcPr>
+            <w:tcW w:w="8748" w:type="dxa"/>
+            <w:gridSpan w:val="4"/>
+          </w:tcPr>
+          <w:p>
+            <w:pPr>
+              <w:rPr>
+                <w:sz w:val="18"/>
+              </w:rPr>
+            </w:pPr>
+            <w:r>
+              <w:rPr>
+                <w:b/>
+                <w:bCs/>
+                <w:sz w:val="18"/>
+              </w:rPr>
+              <w:t>Expected Outcome</w:t>
+            </w:r>
+            <w:r>
+              <w:rPr>
+                <w:b/>
+                <w:bCs/>
+                <w:sz w:val="18"/>
+              </w:rPr>
+              <w:t xml:space="preserve">: </w:t>
+            </w:r>
+            <w:r>
+              <w:rPr>
+                <w:sz w:val="18"/>
+              </w:rPr>
+              <w:t>More refined and precise Team Standards Document</w:t>
+            </w:r>
+          </w:p>
+        </w:tc>
+      </w:tr>
+    </w:tbl>
+    <w:p>
+      <w:pPr>
+        <w:rPr>
+          <w:color w:val="FF0000"/>
+        </w:rPr>
+      </w:pPr>
+    </w:p>
     <w:p/>
     <w:tbl>
       <w:tblPr>
@@ -3132,7 +3432,13 @@
               <w:rPr>
                 <w:sz w:val="18"/>
               </w:rPr>
-              <w:t>Reasearch Website Language</w:t>
+              <w:t>Research</w:t>
+            </w:r>
+            <w:r>
+              <w:rPr>
+                <w:sz w:val="18"/>
+              </w:rPr>
+              <w:t xml:space="preserve"> Website Language</w:t>
             </w:r>
             <w:r>
               <w:rPr>
@@ -3164,7 +3470,14 @@
               <w:rPr>
                 <w:sz w:val="18"/>
               </w:rPr>
-              <w:t xml:space="preserve"> September 26, 2022</w:t>
+              <w:t xml:space="preserve"> </w:t>
+            </w:r>
+            <w:r>
+              <w:rPr>
+                <w:sz w:val="18"/>
+              </w:rPr>
+              <w:lastRenderedPageBreak/>
+              <w:t>September 26, 2022</w:t>
             </w:r>
           </w:p>
         </w:tc>
@@ -3184,7 +3497,17 @@
                 <w:bCs/>
                 <w:sz w:val="18"/>
               </w:rPr>
-              <w:t>Orig. Due Date:</w:t>
+              <w:lastRenderedPageBreak/>
+              <w:t xml:space="preserve">Orig. Due </w:t>
+            </w:r>
+            <w:r>
+              <w:rPr>
+                <w:b/>
+                <w:bCs/>
+                <w:sz w:val="18"/>
+              </w:rPr>
+              <w:lastRenderedPageBreak/>
+              <w:t>Date:</w:t>
             </w:r>
             <w:r>
               <w:rPr>
@@ -3225,6 +3548,7 @@
                 <w:bCs/>
                 <w:sz w:val="18"/>
               </w:rPr>
+              <w:lastRenderedPageBreak/>
               <w:t>Status:</w:t>
             </w:r>
             <w:r>
@@ -3358,7 +3682,6 @@
         <w:pStyle w:val="Heading3"/>
       </w:pPr>
       <w:r>
-        <w:lastRenderedPageBreak/>
         <w:t>This week’s Tasks: Work plan for coming week</w:t>
       </w:r>
     </w:p>
@@ -4492,6 +4815,7 @@
                 <w:bCs/>
                 <w:sz w:val="18"/>
               </w:rPr>
+              <w:lastRenderedPageBreak/>
               <w:t xml:space="preserve">Description:  </w:t>
             </w:r>
             <w:r>
@@ -4674,7 +4998,6 @@
                 <w:bCs/>
                 <w:sz w:val="18"/>
               </w:rPr>
-              <w:lastRenderedPageBreak/>
               <w:t xml:space="preserve">Task Title: </w:t>
             </w:r>
             <w:r>
@@ -6727,7 +7050,6 @@
     <w:qFormat/>
     <w:rsid w:val="000C1586"/>
     <w:rPr>
-      <w:noProof/>
       <w:sz w:val="24"/>
       <w:szCs w:val="24"/>
     </w:rPr>
@@ -6766,7 +7088,6 @@
   <w:style w:type="character" w:default="1" w:styleId="DefaultParagraphFont">
     <w:name w:val="Default Paragraph Font"/>
     <w:uiPriority w:val="1"/>
-    <w:semiHidden/>
     <w:unhideWhenUsed/>
   </w:style>
   <w:style w:type="table" w:default="1" w:styleId="TableNormal">

</xml_diff>